<commit_message>
Project 2: Creative Brief
</commit_message>
<xml_diff>
--- a/Spring16/Project_2/MimisCafe_CreativeBrief.docx
+++ b/Spring16/Project_2/MimisCafe_CreativeBrief.docx
@@ -4,6 +4,7 @@
   <w:body>
     <w:p>
       <w:pPr>
+        <w:spacing w:line="480" w:lineRule="auto"/>
         <w:rPr>
           <w:rFonts w:ascii="Times New Roman" w:hAnsi="Times New Roman" w:cs="Times New Roman"/>
         </w:rPr>
@@ -13,46 +14,6 @@
           <w:rFonts w:ascii="Times New Roman" w:hAnsi="Times New Roman" w:cs="Times New Roman"/>
         </w:rPr>
         <w:t>Briana Pong</w:t>
-      </w:r>
-    </w:p>
-    <w:p>
-      <w:pPr>
-        <w:rPr>
-          <w:rFonts w:ascii="Times New Roman" w:hAnsi="Times New Roman" w:cs="Times New Roman"/>
-        </w:rPr>
-      </w:pPr>
-    </w:p>
-    <w:p>
-      <w:pPr>
-        <w:rPr>
-          <w:rFonts w:ascii="Times New Roman" w:hAnsi="Times New Roman" w:cs="Times New Roman"/>
-        </w:rPr>
-      </w:pPr>
-      <w:r>
-        <w:rPr>
-          <w:rFonts w:ascii="Times New Roman" w:hAnsi="Times New Roman" w:cs="Times New Roman"/>
-        </w:rPr>
-        <w:t>Prof. Ryan Achzet</w:t>
-      </w:r>
-    </w:p>
-    <w:p>
-      <w:pPr>
-        <w:rPr>
-          <w:rFonts w:ascii="Times New Roman" w:hAnsi="Times New Roman" w:cs="Times New Roman"/>
-        </w:rPr>
-      </w:pPr>
-    </w:p>
-    <w:p>
-      <w:pPr>
-        <w:rPr>
-          <w:rFonts w:ascii="Times New Roman" w:hAnsi="Times New Roman" w:cs="Times New Roman"/>
-        </w:rPr>
-      </w:pPr>
-      <w:r>
-        <w:rPr>
-          <w:rFonts w:ascii="Times New Roman" w:hAnsi="Times New Roman" w:cs="Times New Roman"/>
-        </w:rPr>
-        <w:t>GDES 256: Web Design I</w:t>
       </w:r>
     </w:p>
     <w:p>
@@ -62,6 +23,44 @@
           <w:rFonts w:ascii="Times New Roman" w:hAnsi="Times New Roman" w:cs="Times New Roman"/>
         </w:rPr>
       </w:pPr>
+      <w:r>
+        <w:rPr>
+          <w:rFonts w:ascii="Times New Roman" w:hAnsi="Times New Roman" w:cs="Times New Roman"/>
+        </w:rPr>
+        <w:t xml:space="preserve">Prof. Ryan </w:t>
+      </w:r>
+      <w:proofErr w:type="spellStart"/>
+      <w:r>
+        <w:rPr>
+          <w:rFonts w:ascii="Times New Roman" w:hAnsi="Times New Roman" w:cs="Times New Roman"/>
+        </w:rPr>
+        <w:t>Achzet</w:t>
+      </w:r>
+      <w:proofErr w:type="spellEnd"/>
+    </w:p>
+    <w:p>
+      <w:pPr>
+        <w:spacing w:line="480" w:lineRule="auto"/>
+        <w:rPr>
+          <w:rFonts w:ascii="Times New Roman" w:hAnsi="Times New Roman" w:cs="Times New Roman"/>
+        </w:rPr>
+      </w:pPr>
+      <w:proofErr w:type="spellStart"/>
+      <w:r>
+        <w:rPr>
+          <w:rFonts w:ascii="Times New Roman" w:hAnsi="Times New Roman" w:cs="Times New Roman"/>
+        </w:rPr>
+        <w:t>GDES</w:t>
+      </w:r>
+      <w:proofErr w:type="spellEnd"/>
+      <w:r>
+        <w:rPr>
+          <w:rFonts w:ascii="Times New Roman" w:hAnsi="Times New Roman" w:cs="Times New Roman"/>
+        </w:rPr>
+        <w:t xml:space="preserve"> 256: Web Design I</w:t>
+      </w:r>
+      <w:bookmarkStart w:id="0" w:name="_GoBack"/>
+      <w:bookmarkEnd w:id="0"/>
     </w:p>
     <w:p>
       <w:pPr>
@@ -187,7 +186,21 @@
         <w:rPr>
           <w:rFonts w:ascii="Times New Roman" w:hAnsi="Times New Roman" w:cs="Times New Roman"/>
         </w:rPr>
-        <w:t>avigation areas of the website. There are two separate menus: a to-go menu with an extensive selection of food, and a catering menu with a limited number of items.</w:t>
+        <w:t xml:space="preserve">avigation areas of the website. There are two separate menus: a to-go menu with an extensive selection of food, and a catering menu with a limited number of </w:t>
+      </w:r>
+      <w:proofErr w:type="gramStart"/>
+      <w:r>
+        <w:rPr>
+          <w:rFonts w:ascii="Times New Roman" w:hAnsi="Times New Roman" w:cs="Times New Roman"/>
+        </w:rPr>
+        <w:t>items</w:t>
+      </w:r>
+      <w:proofErr w:type="gramEnd"/>
+      <w:r>
+        <w:rPr>
+          <w:rFonts w:ascii="Times New Roman" w:hAnsi="Times New Roman" w:cs="Times New Roman"/>
+        </w:rPr>
+        <w:t>.</w:t>
       </w:r>
       <w:r>
         <w:rPr>
@@ -281,7 +294,21 @@
           <w:rFonts w:ascii="Times New Roman" w:hAnsi="Times New Roman" w:cs="Times New Roman"/>
         </w:rPr>
         <w:tab/>
-        <w:t xml:space="preserve">In the footer of Mimi’s website, there are three social media icons—Facebook, Twitter, and Pinterest—that allow visitors to (hopefully for Mimi’s) share their positive experiences </w:t>
+        <w:t xml:space="preserve">In the footer of Mimi’s website, there are three social media icons—Facebook, Twitter, and </w:t>
+      </w:r>
+      <w:proofErr w:type="spellStart"/>
+      <w:r>
+        <w:rPr>
+          <w:rFonts w:ascii="Times New Roman" w:hAnsi="Times New Roman" w:cs="Times New Roman"/>
+        </w:rPr>
+        <w:t>Pinterest</w:t>
+      </w:r>
+      <w:proofErr w:type="spellEnd"/>
+      <w:r>
+        <w:rPr>
+          <w:rFonts w:ascii="Times New Roman" w:hAnsi="Times New Roman" w:cs="Times New Roman"/>
+        </w:rPr>
+        <w:t xml:space="preserve">—that allow visitors to (hopefully for Mimi’s) share their positive experiences </w:t>
       </w:r>
       <w:r>
         <w:rPr>
@@ -319,10 +346,11 @@
         </w:rPr>
         <w:t>word about their services and business as a whole.</w:t>
       </w:r>
-      <w:bookmarkStart w:id="0" w:name="_GoBack"/>
-      <w:bookmarkEnd w:id="0"/>
     </w:p>
     <w:p>
+      <w:pPr>
+        <w:spacing w:line="480" w:lineRule="auto"/>
+      </w:pPr>
       <w:r>
         <w:rPr>
           <w:rFonts w:ascii="Times New Roman" w:hAnsi="Times New Roman" w:cs="Times New Roman"/>

</xml_diff>